<commit_message>
Include executive summary in Documents file
</commit_message>
<xml_diff>
--- a/Documents/executiveSummaryPTG.docx
+++ b/Documents/executiveSummaryPTG.docx
@@ -222,7 +222,7 @@
           <w:szCs w:val="22"/>
           <w:lang w:eastAsia="zh-TW"/>
         </w:rPr>
-        <w:t xml:space="preserve"> part time</w:t>
+        <w:t xml:space="preserve"> </w:t>
       </w:r>
       <w:r>
         <w:rPr>
@@ -230,7 +230,7 @@
           <w:sz w:val="22"/>
           <w:szCs w:val="22"/>
         </w:rPr>
-        <w:t xml:space="preserve"> job providers and seekers</w:t>
+        <w:t>users</w:t>
       </w:r>
       <w:r>
         <w:rPr>
@@ -633,7 +633,16 @@
           <w:rFonts w:ascii="Candara" w:hAnsi="Candara"/>
           <w:sz w:val="22"/>
         </w:rPr>
-        <w:t xml:space="preserve"> companies prospect to pr</w:t>
+        <w:t xml:space="preserve"> companies prospect to </w:t>
+      </w:r>
+      <w:bookmarkStart w:id="0" w:name="_GoBack"/>
+      <w:bookmarkEnd w:id="0"/>
+      <w:r>
+        <w:rPr>
+          <w:rFonts w:ascii="Candara" w:hAnsi="Candara"/>
+          <w:sz w:val="22"/>
+        </w:rPr>
+        <w:t>pr</w:t>
       </w:r>
       <w:r>
         <w:rPr>
@@ -689,15 +698,6 @@
         </w:rPr>
         <w:t>Business Model</w:t>
       </w:r>
-    </w:p>
-    <w:p>
-      <w:pPr>
-        <w:rPr>
-          <w:rFonts w:ascii="Candara" w:hAnsi="Candara"/>
-          <w:sz w:val="22"/>
-          <w:szCs w:val="22"/>
-        </w:rPr>
-      </w:pPr>
     </w:p>
     <w:p>
       <w:pPr>
@@ -777,7 +777,7 @@
           <w:sz w:val="22"/>
           <w:szCs w:val="22"/>
         </w:rPr>
-        <w:t>[If you’re ready to write, just select a line of text and start typing to replace it with your own. Or check out a few more quick tips below.]</w:t>
+        <w:t xml:space="preserve"> </w:t>
       </w:r>
     </w:p>
     <w:p>
@@ -797,16 +797,7 @@
           <w:bCs/>
         </w:rPr>
         <w:lastRenderedPageBreak/>
-        <w:t>Implementation</w:t>
-      </w:r>
-      <w:bookmarkStart w:id="0" w:name="_GoBack"/>
-      <w:bookmarkEnd w:id="0"/>
-      <w:r>
-        <w:rPr>
-          <w:rFonts w:ascii="Candara" w:hAnsi="Candara"/>
-          <w:bCs/>
-        </w:rPr>
-        <w:t xml:space="preserve"> Plan</w:t>
+        <w:t>Implementation Plan</w:t>
       </w:r>
     </w:p>
     <w:p/>

</xml_diff>